<commit_message>
add poisson model with overdispersion
</commit_message>
<xml_diff>
--- a/Model fitting notes.docx
+++ b/Model fitting notes.docx
@@ -16,8 +16,18 @@
           <w:bCs/>
           <w:lang w:val="en-CA"/>
         </w:rPr>
-        <w:t>Model fitting notes</w:t>
-      </w:r>
+        <w:t xml:space="preserve">Model fitting </w:t>
+      </w:r>
+      <w:proofErr w:type="gramStart"/>
+      <w:r>
+        <w:rPr>
+          <w:b/>
+          <w:bCs/>
+          <w:lang w:val="en-CA"/>
+        </w:rPr>
+        <w:t>notes</w:t>
+      </w:r>
+      <w:proofErr w:type="gramEnd"/>
     </w:p>
     <w:p>
       <w:r>
@@ -177,18 +187,17 @@
     </w:p>
     <w:p>
       <w:r>
+        <w:br w:type="page"/>
+      </w:r>
+    </w:p>
+    <w:p>
+      <w:r>
+        <w:lastRenderedPageBreak/>
         <w:t>==============================================================================</w:t>
       </w:r>
     </w:p>
-    <w:p/>
-    <w:p/>
-    <w:p/>
-    <w:p/>
-    <w:p/>
-    <w:p/>
-    <w:p>
-      <w:r>
-        <w:lastRenderedPageBreak/>
+    <w:p>
+      <w:r>
         <w:t>Mean detections by species (</w:t>
       </w:r>
       <w:r>
@@ -389,6 +398,737 @@
             </a:graphic>
           </wp:inline>
         </w:drawing>
+      </w:r>
+    </w:p>
+    <w:p>
+      <w:r>
+        <w:br w:type="page"/>
+      </w:r>
+    </w:p>
+    <w:p>
+      <w:r>
+        <w:lastRenderedPageBreak/>
+        <w:t>==============================================================================</w:t>
+      </w:r>
+    </w:p>
+    <w:p>
+      <w:r>
+        <w:t>Mean detections by species (</w:t>
+      </w:r>
+      <w:proofErr w:type="spellStart"/>
+      <w:r>
+        <w:t>poisson</w:t>
+      </w:r>
+      <w:proofErr w:type="spellEnd"/>
+      <w:r>
+        <w:t xml:space="preserve"> model</w:t>
+      </w:r>
+      <w:r>
+        <w:t xml:space="preserve"> with hierarchical (species-specific) overdispersion</w:t>
+      </w:r>
+      <w:r>
+        <w:t>, no species pooling): does a really great job at tracking counts on average!</w:t>
+      </w:r>
+    </w:p>
+    <w:p>
+      <w:r>
+        <w:rPr>
+          <w:noProof/>
+        </w:rPr>
+        <w:drawing>
+          <wp:inline distT="0" distB="0" distL="0" distR="0" wp14:anchorId="6A792773" wp14:editId="7052F8C6">
+            <wp:extent cx="3968750" cy="2362200"/>
+            <wp:effectExtent l="0" t="0" r="0" b="0"/>
+            <wp:docPr id="614242928" name="Picture 6"/>
+            <wp:cNvGraphicFramePr>
+              <a:graphicFrameLocks xmlns:a="http://schemas.openxmlformats.org/drawingml/2006/main" noChangeAspect="1"/>
+            </wp:cNvGraphicFramePr>
+            <a:graphic xmlns:a="http://schemas.openxmlformats.org/drawingml/2006/main">
+              <a:graphicData uri="http://schemas.openxmlformats.org/drawingml/2006/picture">
+                <pic:pic xmlns:pic="http://schemas.openxmlformats.org/drawingml/2006/picture">
+                  <pic:nvPicPr>
+                    <pic:cNvPr id="0" name="Picture 6"/>
+                    <pic:cNvPicPr>
+                      <a:picLocks noChangeAspect="1" noChangeArrowheads="1"/>
+                    </pic:cNvPicPr>
+                  </pic:nvPicPr>
+                  <pic:blipFill rotWithShape="1">
+                    <a:blip r:embed="rId8">
+                      <a:extLst>
+                        <a:ext uri="{28A0092B-C50C-407E-A947-70E740481C1C}">
+                          <a14:useLocalDpi xmlns:a14="http://schemas.microsoft.com/office/drawing/2010/main" val="0"/>
+                        </a:ext>
+                      </a:extLst>
+                    </a:blip>
+                    <a:srcRect r="33226" b="44519"/>
+                    <a:stretch/>
+                  </pic:blipFill>
+                  <pic:spPr bwMode="auto">
+                    <a:xfrm>
+                      <a:off x="0" y="0"/>
+                      <a:ext cx="3968750" cy="2362200"/>
+                    </a:xfrm>
+                    <a:prstGeom prst="rect">
+                      <a:avLst/>
+                    </a:prstGeom>
+                    <a:noFill/>
+                    <a:ln>
+                      <a:noFill/>
+                    </a:ln>
+                    <a:extLst>
+                      <a:ext uri="{53640926-AAD7-44D8-BBD7-CCE9431645EC}">
+                        <a14:shadowObscured xmlns:a14="http://schemas.microsoft.com/office/drawing/2010/main"/>
+                      </a:ext>
+                    </a:extLst>
+                  </pic:spPr>
+                </pic:pic>
+              </a:graphicData>
+            </a:graphic>
+          </wp:inline>
+        </w:drawing>
+      </w:r>
+    </w:p>
+    <w:p>
+      <w:r>
+        <w:t>Max detections by species (</w:t>
+      </w:r>
+      <w:proofErr w:type="spellStart"/>
+      <w:r>
+        <w:t>poisson</w:t>
+      </w:r>
+      <w:proofErr w:type="spellEnd"/>
+      <w:r>
+        <w:t xml:space="preserve"> model with hierarchical (species-specific) overdispersion, no species pooling): </w:t>
+      </w:r>
+      <w:proofErr w:type="gramStart"/>
+      <w:r>
+        <w:t>also</w:t>
+      </w:r>
+      <w:proofErr w:type="gramEnd"/>
+      <w:r>
+        <w:t xml:space="preserve"> now is able to track the high variance that we see in our counts!</w:t>
+      </w:r>
+    </w:p>
+    <w:p>
+      <w:r>
+        <w:rPr>
+          <w:noProof/>
+        </w:rPr>
+        <w:drawing>
+          <wp:inline distT="0" distB="0" distL="0" distR="0" wp14:anchorId="31EB5666" wp14:editId="4BCC100A">
+            <wp:extent cx="3860800" cy="2273300"/>
+            <wp:effectExtent l="0" t="0" r="6350" b="0"/>
+            <wp:docPr id="514183968" name="Picture 7"/>
+            <wp:cNvGraphicFramePr>
+              <a:graphicFrameLocks xmlns:a="http://schemas.openxmlformats.org/drawingml/2006/main" noChangeAspect="1"/>
+            </wp:cNvGraphicFramePr>
+            <a:graphic xmlns:a="http://schemas.openxmlformats.org/drawingml/2006/main">
+              <a:graphicData uri="http://schemas.openxmlformats.org/drawingml/2006/picture">
+                <pic:pic xmlns:pic="http://schemas.openxmlformats.org/drawingml/2006/picture">
+                  <pic:nvPicPr>
+                    <pic:cNvPr id="0" name="Picture 7"/>
+                    <pic:cNvPicPr>
+                      <a:picLocks noChangeAspect="1" noChangeArrowheads="1"/>
+                    </pic:cNvPicPr>
+                  </pic:nvPicPr>
+                  <pic:blipFill rotWithShape="1">
+                    <a:blip r:embed="rId9">
+                      <a:extLst>
+                        <a:ext uri="{28A0092B-C50C-407E-A947-70E740481C1C}">
+                          <a14:useLocalDpi xmlns:a14="http://schemas.microsoft.com/office/drawing/2010/main" val="0"/>
+                        </a:ext>
+                      </a:extLst>
+                    </a:blip>
+                    <a:srcRect r="35043" b="46607"/>
+                    <a:stretch/>
+                  </pic:blipFill>
+                  <pic:spPr bwMode="auto">
+                    <a:xfrm>
+                      <a:off x="0" y="0"/>
+                      <a:ext cx="3860800" cy="2273300"/>
+                    </a:xfrm>
+                    <a:prstGeom prst="rect">
+                      <a:avLst/>
+                    </a:prstGeom>
+                    <a:noFill/>
+                    <a:ln>
+                      <a:noFill/>
+                    </a:ln>
+                    <a:extLst>
+                      <a:ext uri="{53640926-AAD7-44D8-BBD7-CCE9431645EC}">
+                        <a14:shadowObscured xmlns:a14="http://schemas.microsoft.com/office/drawing/2010/main"/>
+                      </a:ext>
+                    </a:extLst>
+                  </pic:spPr>
+                </pic:pic>
+              </a:graphicData>
+            </a:graphic>
+          </wp:inline>
+        </w:drawing>
+      </w:r>
+    </w:p>
+    <w:p>
+      <w:r>
+        <w:br w:type="page"/>
+      </w:r>
+    </w:p>
+    <w:p>
+      <w:r>
+        <w:lastRenderedPageBreak/>
+        <w:t>==============================================================================</w:t>
+      </w:r>
+    </w:p>
+    <w:p>
+      <w:r>
+        <w:t>Mean detections by species (</w:t>
+      </w:r>
+      <w:proofErr w:type="spellStart"/>
+      <w:r>
+        <w:t>poisson</w:t>
+      </w:r>
+      <w:proofErr w:type="spellEnd"/>
+      <w:r>
+        <w:t xml:space="preserve"> model with hierarchical (species-specific) overdispersion, no species pooling)</w:t>
+      </w:r>
+      <w:r>
+        <w:t xml:space="preserve"> – with more species</w:t>
+      </w:r>
+      <w:r>
+        <w:t>: does a really great job at tracking counts on average!</w:t>
+      </w:r>
+      <w:r>
+        <w:t xml:space="preserve"> HOWEVER, </w:t>
+      </w:r>
+      <w:proofErr w:type="spellStart"/>
+      <w:r>
+        <w:t>rhat</w:t>
+      </w:r>
+      <w:proofErr w:type="spellEnd"/>
+      <w:r>
+        <w:t xml:space="preserve"> is too high and there are divergent transitions. Maybe setting hierarchical priors to partially pool data among species would help solve estimation issues?</w:t>
+      </w:r>
+    </w:p>
+    <w:p>
+      <w:r>
+        <w:rPr>
+          <w:noProof/>
+        </w:rPr>
+        <w:drawing>
+          <wp:inline distT="0" distB="0" distL="0" distR="0" wp14:anchorId="6FEFBED6" wp14:editId="7785F94C">
+            <wp:extent cx="4507383" cy="2203450"/>
+            <wp:effectExtent l="0" t="0" r="7620" b="6350"/>
+            <wp:docPr id="1610128962" name="Picture 8"/>
+            <wp:cNvGraphicFramePr>
+              <a:graphicFrameLocks xmlns:a="http://schemas.openxmlformats.org/drawingml/2006/main" noChangeAspect="1"/>
+            </wp:cNvGraphicFramePr>
+            <a:graphic xmlns:a="http://schemas.openxmlformats.org/drawingml/2006/main">
+              <a:graphicData uri="http://schemas.openxmlformats.org/drawingml/2006/picture">
+                <pic:pic xmlns:pic="http://schemas.openxmlformats.org/drawingml/2006/picture">
+                  <pic:nvPicPr>
+                    <pic:cNvPr id="0" name="Picture 8"/>
+                    <pic:cNvPicPr>
+                      <a:picLocks noChangeAspect="1" noChangeArrowheads="1"/>
+                    </pic:cNvPicPr>
+                  </pic:nvPicPr>
+                  <pic:blipFill rotWithShape="1">
+                    <a:blip r:embed="rId10">
+                      <a:extLst>
+                        <a:ext uri="{28A0092B-C50C-407E-A947-70E740481C1C}">
+                          <a14:useLocalDpi xmlns:a14="http://schemas.microsoft.com/office/drawing/2010/main" val="0"/>
+                        </a:ext>
+                      </a:extLst>
+                    </a:blip>
+                    <a:srcRect r="32906" b="44893"/>
+                    <a:stretch/>
+                  </pic:blipFill>
+                  <pic:spPr bwMode="auto">
+                    <a:xfrm>
+                      <a:off x="0" y="0"/>
+                      <a:ext cx="4510190" cy="2204822"/>
+                    </a:xfrm>
+                    <a:prstGeom prst="rect">
+                      <a:avLst/>
+                    </a:prstGeom>
+                    <a:noFill/>
+                    <a:ln>
+                      <a:noFill/>
+                    </a:ln>
+                    <a:extLst>
+                      <a:ext uri="{53640926-AAD7-44D8-BBD7-CCE9431645EC}">
+                        <a14:shadowObscured xmlns:a14="http://schemas.microsoft.com/office/drawing/2010/main"/>
+                      </a:ext>
+                    </a:extLst>
+                  </pic:spPr>
+                </pic:pic>
+              </a:graphicData>
+            </a:graphic>
+          </wp:inline>
+        </w:drawing>
+      </w:r>
+    </w:p>
+    <w:p>
+      <w:r>
+        <w:t>Max</w:t>
+      </w:r>
+      <w:r>
+        <w:t xml:space="preserve"> detections by species (</w:t>
+      </w:r>
+      <w:proofErr w:type="spellStart"/>
+      <w:r>
+        <w:t>poisson</w:t>
+      </w:r>
+      <w:proofErr w:type="spellEnd"/>
+      <w:r>
+        <w:t xml:space="preserve"> model with hierarchical (species-specific) overdispersion, no species pooling) – with more species: </w:t>
+      </w:r>
+      <w:r>
+        <w:t>everything still looks good here as well, but still need to overcome the pathology issues above^</w:t>
+      </w:r>
+    </w:p>
+    <w:p>
+      <w:r>
+        <w:rPr>
+          <w:noProof/>
+        </w:rPr>
+        <w:drawing>
+          <wp:inline distT="0" distB="0" distL="0" distR="0" wp14:anchorId="62BC33C0" wp14:editId="6ACFC720">
+            <wp:extent cx="4557306" cy="2203450"/>
+            <wp:effectExtent l="0" t="0" r="0" b="6350"/>
+            <wp:docPr id="5243975" name="Picture 9"/>
+            <wp:cNvGraphicFramePr>
+              <a:graphicFrameLocks xmlns:a="http://schemas.openxmlformats.org/drawingml/2006/main" noChangeAspect="1"/>
+            </wp:cNvGraphicFramePr>
+            <a:graphic xmlns:a="http://schemas.openxmlformats.org/drawingml/2006/main">
+              <a:graphicData uri="http://schemas.openxmlformats.org/drawingml/2006/picture">
+                <pic:pic xmlns:pic="http://schemas.openxmlformats.org/drawingml/2006/picture">
+                  <pic:nvPicPr>
+                    <pic:cNvPr id="0" name="Picture 9"/>
+                    <pic:cNvPicPr>
+                      <a:picLocks noChangeAspect="1" noChangeArrowheads="1"/>
+                    </pic:cNvPicPr>
+                  </pic:nvPicPr>
+                  <pic:blipFill rotWithShape="1">
+                    <a:blip r:embed="rId11">
+                      <a:extLst>
+                        <a:ext uri="{28A0092B-C50C-407E-A947-70E740481C1C}">
+                          <a14:useLocalDpi xmlns:a14="http://schemas.microsoft.com/office/drawing/2010/main" val="0"/>
+                        </a:ext>
+                      </a:extLst>
+                    </a:blip>
+                    <a:srcRect r="35257" b="47406"/>
+                    <a:stretch/>
+                  </pic:blipFill>
+                  <pic:spPr bwMode="auto">
+                    <a:xfrm>
+                      <a:off x="0" y="0"/>
+                      <a:ext cx="4560052" cy="2204778"/>
+                    </a:xfrm>
+                    <a:prstGeom prst="rect">
+                      <a:avLst/>
+                    </a:prstGeom>
+                    <a:noFill/>
+                    <a:ln>
+                      <a:noFill/>
+                    </a:ln>
+                    <a:extLst>
+                      <a:ext uri="{53640926-AAD7-44D8-BBD7-CCE9431645EC}">
+                        <a14:shadowObscured xmlns:a14="http://schemas.microsoft.com/office/drawing/2010/main"/>
+                      </a:ext>
+                    </a:extLst>
+                  </pic:spPr>
+                </pic:pic>
+              </a:graphicData>
+            </a:graphic>
+          </wp:inline>
+        </w:drawing>
+      </w:r>
+    </w:p>
+    <w:p/>
+    <w:p>
+      <w:r>
+        <w:br w:type="page"/>
+      </w:r>
+    </w:p>
+    <w:p>
+      <w:r>
+        <w:lastRenderedPageBreak/>
+        <w:t>==============================================================================</w:t>
+      </w:r>
+    </w:p>
+    <w:p>
+      <w:r>
+        <w:t>Y</w:t>
+      </w:r>
+      <w:r>
+        <w:t>[</w:t>
+      </w:r>
+      <w:proofErr w:type="spellStart"/>
+      <w:proofErr w:type="gramStart"/>
+      <w:r>
+        <w:t>i,j</w:t>
+      </w:r>
+      <w:proofErr w:type="gramEnd"/>
+      <w:r>
+        <w:t>,k</w:t>
+      </w:r>
+      <w:proofErr w:type="spellEnd"/>
+      <w:r>
+        <w:t>]</w:t>
+      </w:r>
+      <w:r>
+        <w:t xml:space="preserve"> ~ </w:t>
+      </w:r>
+      <w:proofErr w:type="spellStart"/>
+      <w:r>
+        <w:t>poisson</w:t>
+      </w:r>
+      <w:proofErr w:type="spellEnd"/>
+      <w:r>
+        <w:t>(lambda</w:t>
+      </w:r>
+      <w:r>
+        <w:t>[</w:t>
+      </w:r>
+      <w:proofErr w:type="spellStart"/>
+      <w:r>
+        <w:t>i,j,k</w:t>
+      </w:r>
+      <w:proofErr w:type="spellEnd"/>
+      <w:r>
+        <w:t>]</w:t>
+      </w:r>
+      <w:r>
+        <w:t>)</w:t>
+      </w:r>
+    </w:p>
+    <w:p>
+      <w:r>
+        <w:t>lambda</w:t>
+      </w:r>
+      <w:r>
+        <w:t>[</w:t>
+      </w:r>
+      <w:proofErr w:type="spellStart"/>
+      <w:proofErr w:type="gramStart"/>
+      <w:r>
+        <w:t>i,j</w:t>
+      </w:r>
+      <w:proofErr w:type="gramEnd"/>
+      <w:r>
+        <w:t>,k</w:t>
+      </w:r>
+      <w:proofErr w:type="spellEnd"/>
+      <w:r>
+        <w:t>]</w:t>
+      </w:r>
+      <w:r>
+        <w:rPr>
+          <w:vertAlign w:val="subscript"/>
+        </w:rPr>
+        <w:t xml:space="preserve"> </w:t>
+      </w:r>
+      <w:r>
+        <w:t xml:space="preserve"> = β</w:t>
+      </w:r>
+      <w:r>
+        <w:rPr>
+          <w:vertAlign w:val="subscript"/>
+        </w:rPr>
+        <w:t>0</w:t>
+      </w:r>
+      <w:r>
+        <w:t xml:space="preserve"> + </w:t>
+      </w:r>
+      <w:r>
+        <w:t>β</w:t>
+      </w:r>
+      <w:r>
+        <w:rPr>
+          <w:vertAlign w:val="subscript"/>
+        </w:rPr>
+        <w:t>s</w:t>
+      </w:r>
+      <w:r>
+        <w:rPr>
+          <w:vertAlign w:val="subscript"/>
+        </w:rPr>
+        <w:t>pecies</w:t>
+      </w:r>
+      <w:r>
+        <w:t>[</w:t>
+      </w:r>
+      <w:proofErr w:type="spellStart"/>
+      <w:r>
+        <w:t>i</w:t>
+      </w:r>
+      <w:proofErr w:type="spellEnd"/>
+      <w:r>
+        <w:t>]</w:t>
+      </w:r>
+      <w:r>
+        <w:t xml:space="preserve"> + </w:t>
+      </w:r>
+      <w:r>
+        <w:t>β</w:t>
+      </w:r>
+      <w:r>
+        <w:rPr>
+          <w:vertAlign w:val="subscript"/>
+        </w:rPr>
+        <w:t>site</w:t>
+      </w:r>
+      <w:r>
+        <w:t xml:space="preserve">[j] </w:t>
+      </w:r>
+      <w:r>
+        <w:t>+ β</w:t>
+      </w:r>
+      <w:r>
+        <w:rPr>
+          <w:vertAlign w:val="subscript"/>
+        </w:rPr>
+        <w:t>year</w:t>
+      </w:r>
+      <w:r>
+        <w:t>[</w:t>
+      </w:r>
+      <w:r>
+        <w:t>k</w:t>
+      </w:r>
+      <w:r>
+        <w:t xml:space="preserve">] </w:t>
+      </w:r>
+      <w:r>
+        <w:t xml:space="preserve">+ </w:t>
+      </w:r>
+      <w:r>
+        <w:t>β</w:t>
+      </w:r>
+      <w:r>
+        <w:rPr>
+          <w:vertAlign w:val="subscript"/>
+        </w:rPr>
+        <w:t>date</w:t>
+      </w:r>
+      <w:r>
+        <w:t>[</w:t>
+      </w:r>
+      <w:proofErr w:type="spellStart"/>
+      <w:r>
+        <w:t>i</w:t>
+      </w:r>
+      <w:proofErr w:type="spellEnd"/>
+      <w:r>
+        <w:t>]</w:t>
+      </w:r>
+      <w:r>
+        <w:t xml:space="preserve"> * date + </w:t>
+      </w:r>
+      <w:r>
+        <w:t>β</w:t>
+      </w:r>
+      <w:proofErr w:type="spellStart"/>
+      <w:r>
+        <w:rPr>
+          <w:vertAlign w:val="subscript"/>
+        </w:rPr>
+        <w:t>date</w:t>
+      </w:r>
+      <w:r>
+        <w:rPr>
+          <w:vertAlign w:val="subscript"/>
+        </w:rPr>
+        <w:t>_sq</w:t>
+      </w:r>
+      <w:proofErr w:type="spellEnd"/>
+      <w:r>
+        <w:t>[</w:t>
+      </w:r>
+      <w:proofErr w:type="spellStart"/>
+      <w:r>
+        <w:t>i</w:t>
+      </w:r>
+      <w:proofErr w:type="spellEnd"/>
+      <w:r>
+        <w:t>] * date</w:t>
+      </w:r>
+      <w:r>
+        <w:rPr>
+          <w:vertAlign w:val="superscript"/>
+        </w:rPr>
+        <w:t xml:space="preserve">2 </w:t>
+      </w:r>
+      <w:r>
+        <w:t xml:space="preserve">+ </w:t>
+      </w:r>
+      <w:r>
+        <w:t>ε</w:t>
+      </w:r>
+      <w:r>
+        <w:t>[</w:t>
+      </w:r>
+      <w:proofErr w:type="spellStart"/>
+      <w:r>
+        <w:t>i</w:t>
+      </w:r>
+      <w:proofErr w:type="spellEnd"/>
+      <w:r>
+        <w:t>]</w:t>
+      </w:r>
+    </w:p>
+    <w:p>
+      <w:r>
+        <w:t>β</w:t>
+      </w:r>
+      <w:r>
+        <w:rPr>
+          <w:vertAlign w:val="subscript"/>
+        </w:rPr>
+        <w:t>species</w:t>
+      </w:r>
+      <w:r>
+        <w:t>[</w:t>
+      </w:r>
+      <w:proofErr w:type="spellStart"/>
+      <w:r>
+        <w:t>i</w:t>
+      </w:r>
+      <w:proofErr w:type="spellEnd"/>
+      <w:r>
+        <w:t>]</w:t>
+      </w:r>
+      <w:r>
+        <w:t xml:space="preserve"> ~ </w:t>
+      </w:r>
+      <w:proofErr w:type="gramStart"/>
+      <w:r>
+        <w:t>Normal(</w:t>
+      </w:r>
+      <w:proofErr w:type="gramEnd"/>
+      <w:r>
+        <w:t xml:space="preserve">0, </w:t>
+      </w:r>
+      <w:proofErr w:type="spellStart"/>
+      <w:r>
+        <w:t>σ</w:t>
+      </w:r>
+      <w:r>
+        <w:rPr>
+          <w:vertAlign w:val="subscript"/>
+        </w:rPr>
+        <w:t>species</w:t>
+      </w:r>
+      <w:proofErr w:type="spellEnd"/>
+      <w:r>
+        <w:t>)</w:t>
+      </w:r>
+    </w:p>
+    <w:p>
+      <w:r>
+        <w:t>β</w:t>
+      </w:r>
+      <w:r>
+        <w:rPr>
+          <w:vertAlign w:val="subscript"/>
+        </w:rPr>
+        <w:t>site</w:t>
+      </w:r>
+      <w:r>
+        <w:t>[j]</w:t>
+      </w:r>
+      <w:r>
+        <w:t xml:space="preserve"> ~ </w:t>
+      </w:r>
+      <w:proofErr w:type="gramStart"/>
+      <w:r>
+        <w:t>Normal(</w:t>
+      </w:r>
+      <w:proofErr w:type="gramEnd"/>
+      <w:r>
+        <w:t>0</w:t>
+      </w:r>
+      <w:r>
+        <w:t xml:space="preserve">, </w:t>
+      </w:r>
+      <w:proofErr w:type="spellStart"/>
+      <w:r>
+        <w:t>σ</w:t>
+      </w:r>
+      <w:r>
+        <w:rPr>
+          <w:vertAlign w:val="subscript"/>
+        </w:rPr>
+        <w:t>site</w:t>
+      </w:r>
+      <w:proofErr w:type="spellEnd"/>
+      <w:r>
+        <w:t>)</w:t>
+      </w:r>
+    </w:p>
+    <w:p>
+      <w:pPr>
+        <w:rPr>
+          <w:vertAlign w:val="superscript"/>
+        </w:rPr>
+      </w:pPr>
+      <w:r>
+        <w:t>ε</w:t>
+      </w:r>
+      <w:r>
+        <w:t>[</w:t>
+      </w:r>
+      <w:proofErr w:type="spellStart"/>
+      <w:r>
+        <w:t>i</w:t>
+      </w:r>
+      <w:proofErr w:type="spellEnd"/>
+      <w:r>
+        <w:t>]</w:t>
+      </w:r>
+      <w:r>
+        <w:rPr>
+          <w:vertAlign w:val="subscript"/>
+        </w:rPr>
+        <w:t xml:space="preserve"> </w:t>
+      </w:r>
+      <w:r>
+        <w:t xml:space="preserve">~ </w:t>
+      </w:r>
+      <w:proofErr w:type="gramStart"/>
+      <w:r>
+        <w:t>Normal(</w:t>
+      </w:r>
+      <w:proofErr w:type="gramEnd"/>
+      <w:r>
+        <w:t>0</w:t>
+      </w:r>
+      <w:r>
+        <w:t xml:space="preserve">, </w:t>
+      </w:r>
+      <w:proofErr w:type="spellStart"/>
+      <w:r>
+        <w:t>σ</w:t>
+      </w:r>
+      <w:r>
+        <w:rPr>
+          <w:vertAlign w:val="subscript"/>
+        </w:rPr>
+        <w:t>ε</w:t>
+      </w:r>
+      <w:proofErr w:type="spellEnd"/>
+      <w:r>
+        <w:t>[</w:t>
+      </w:r>
+      <w:proofErr w:type="spellStart"/>
+      <w:r>
+        <w:t>i</w:t>
+      </w:r>
+      <w:proofErr w:type="spellEnd"/>
+      <w:r>
+        <w:t>]</w:t>
+      </w:r>
+      <w:r>
+        <w:t>)</w:t>
       </w:r>
     </w:p>
     <w:p/>

</xml_diff>

<commit_message>
updated figure plotting, moved old model files into and "old stuff" folder to reduce any confusion
</commit_message>
<xml_diff>
--- a/Model fitting notes.docx
+++ b/Model fitting notes.docx
@@ -16,30 +16,12 @@
           <w:bCs/>
           <w:lang w:val="en-CA"/>
         </w:rPr>
-        <w:t xml:space="preserve">Model fitting </w:t>
-      </w:r>
-      <w:proofErr w:type="gramStart"/>
-      <w:r>
-        <w:rPr>
-          <w:b/>
-          <w:bCs/>
-          <w:lang w:val="en-CA"/>
-        </w:rPr>
-        <w:t>notes</w:t>
-      </w:r>
-      <w:proofErr w:type="gramEnd"/>
-    </w:p>
-    <w:p>
-      <w:r>
-        <w:t>Mean detections by species (</w:t>
-      </w:r>
-      <w:proofErr w:type="spellStart"/>
-      <w:r>
-        <w:t>poisson</w:t>
-      </w:r>
-      <w:proofErr w:type="spellEnd"/>
-      <w:r>
-        <w:t xml:space="preserve"> model, no species pooling): does a really great job at tracking counts on average!</w:t>
+        <w:t>Model fitting notes</w:t>
+      </w:r>
+    </w:p>
+    <w:p>
+      <w:r>
+        <w:t>Mean detections by species (poisson model, no species pooling): does a really great job at tracking counts on average!</w:t>
       </w:r>
     </w:p>
     <w:p>
@@ -105,26 +87,10 @@
         <w:t>Max</w:t>
       </w:r>
       <w:r>
-        <w:t xml:space="preserve"> detections by species (</w:t>
-      </w:r>
-      <w:proofErr w:type="spellStart"/>
-      <w:r>
-        <w:t>poisson</w:t>
-      </w:r>
-      <w:proofErr w:type="spellEnd"/>
-      <w:r>
-        <w:t xml:space="preserve"> model, no species pooling)</w:t>
-      </w:r>
-      <w:r>
-        <w:t xml:space="preserve">: fails to capture the variability in high counts, we sometimes see high numbers for each species above and beyond the high numbers generated by the fitted </w:t>
-      </w:r>
-      <w:proofErr w:type="spellStart"/>
-      <w:r>
-        <w:t>poisson</w:t>
-      </w:r>
-      <w:proofErr w:type="spellEnd"/>
-      <w:r>
-        <w:t xml:space="preserve"> model. Too much dispersion in the counts?</w:t>
+        <w:t xml:space="preserve"> detections by species (poisson model, no species pooling)</w:t>
+      </w:r>
+      <w:r>
+        <w:t>: fails to capture the variability in high counts, we sometimes see high numbers for each species above and beyond the high numbers generated by the fitted poisson model. Too much dispersion in the counts?</w:t>
       </w:r>
     </w:p>
     <w:p>
@@ -207,31 +173,7 @@
         <w:t xml:space="preserve"> model, no species pooling): </w:t>
       </w:r>
       <w:r>
-        <w:t xml:space="preserve">now we </w:t>
-      </w:r>
-      <w:proofErr w:type="gramStart"/>
-      <w:r>
-        <w:t>actually do</w:t>
-      </w:r>
-      <w:proofErr w:type="gramEnd"/>
-      <w:r>
-        <w:t xml:space="preserve"> a little bit worse in terms of being able to predict counts on average, slightly underpredicting impatiens counts and overpredicting </w:t>
-      </w:r>
-      <w:proofErr w:type="spellStart"/>
-      <w:r>
-        <w:t>flavifrons</w:t>
-      </w:r>
-      <w:proofErr w:type="spellEnd"/>
-      <w:r>
-        <w:t xml:space="preserve"> and </w:t>
-      </w:r>
-      <w:proofErr w:type="spellStart"/>
-      <w:r>
-        <w:t>melanopygus</w:t>
-      </w:r>
-      <w:proofErr w:type="spellEnd"/>
-      <w:r>
-        <w:t xml:space="preserve"> counts.</w:t>
+        <w:t>now we actually do a little bit worse in terms of being able to predict counts on average, slightly underpredicting impatiens counts and overpredicting flavifrons and melanopygus counts.</w:t>
       </w:r>
     </w:p>
     <w:p>
@@ -315,31 +257,7 @@
         <w:t xml:space="preserve"> high counts, </w:t>
       </w:r>
       <w:r>
-        <w:t xml:space="preserve">but still sometimes we </w:t>
-      </w:r>
-      <w:proofErr w:type="gramStart"/>
-      <w:r>
-        <w:t>actually see</w:t>
-      </w:r>
-      <w:proofErr w:type="gramEnd"/>
-      <w:r>
-        <w:t xml:space="preserve"> a bit more impatiens than our model is able to estimate. We are also overpredicting </w:t>
-      </w:r>
-      <w:proofErr w:type="spellStart"/>
-      <w:r>
-        <w:t>flavifrons</w:t>
-      </w:r>
-      <w:proofErr w:type="spellEnd"/>
-      <w:r>
-        <w:t xml:space="preserve"> and </w:t>
-      </w:r>
-      <w:proofErr w:type="spellStart"/>
-      <w:r>
-        <w:t>melanopygus</w:t>
-      </w:r>
-      <w:proofErr w:type="spellEnd"/>
-      <w:r>
-        <w:t xml:space="preserve"> by a bit here.</w:t>
+        <w:t>but still sometimes we actually see a bit more impatiens than our model is able to estimate. We are also overpredicting flavifrons and melanopygus by a bit here.</w:t>
       </w:r>
     </w:p>
     <w:p>
@@ -413,15 +331,7 @@
     </w:p>
     <w:p>
       <w:r>
-        <w:t>Mean detections by species (</w:t>
-      </w:r>
-      <w:proofErr w:type="spellStart"/>
-      <w:r>
-        <w:t>poisson</w:t>
-      </w:r>
-      <w:proofErr w:type="spellEnd"/>
-      <w:r>
-        <w:t xml:space="preserve"> model</w:t>
+        <w:t>Mean detections by species (poisson model</w:t>
       </w:r>
       <w:r>
         <w:t xml:space="preserve"> with hierarchical (species-specific) overdispersion</w:t>
@@ -490,23 +400,10 @@
     </w:p>
     <w:p>
       <w:r>
-        <w:t>Max detections by species (</w:t>
-      </w:r>
-      <w:proofErr w:type="spellStart"/>
-      <w:r>
-        <w:t>poisson</w:t>
-      </w:r>
-      <w:proofErr w:type="spellEnd"/>
-      <w:r>
-        <w:t xml:space="preserve"> model with hierarchical (species-specific) overdispersion, no species pooling): </w:t>
-      </w:r>
-      <w:proofErr w:type="gramStart"/>
-      <w:r>
-        <w:t>also</w:t>
-      </w:r>
-      <w:proofErr w:type="gramEnd"/>
-      <w:r>
-        <w:t xml:space="preserve"> now is able to track the high variance that we see in our counts!</w:t>
+        <w:t xml:space="preserve">Max detections by species (poisson model with hierarchical (species-specific) overdispersion, no species pooling): </w:t>
+      </w:r>
+      <w:r>
+        <w:t>also now is able to track the high variance that we see in our counts!</w:t>
       </w:r>
     </w:p>
     <w:p>
@@ -580,15 +477,7 @@
     </w:p>
     <w:p>
       <w:r>
-        <w:t>Mean detections by species (</w:t>
-      </w:r>
-      <w:proofErr w:type="spellStart"/>
-      <w:r>
-        <w:t>poisson</w:t>
-      </w:r>
-      <w:proofErr w:type="spellEnd"/>
-      <w:r>
-        <w:t xml:space="preserve"> model with hierarchical (species-specific) overdispersion, no species pooling)</w:t>
+        <w:t>Mean detections by species (poisson model with hierarchical (species-specific) overdispersion, no species pooling)</w:t>
       </w:r>
       <w:r>
         <w:t xml:space="preserve"> – with more species</w:t>
@@ -597,15 +486,7 @@
         <w:t>: does a really great job at tracking counts on average!</w:t>
       </w:r>
       <w:r>
-        <w:t xml:space="preserve"> HOWEVER, </w:t>
-      </w:r>
-      <w:proofErr w:type="spellStart"/>
-      <w:r>
-        <w:t>rhat</w:t>
-      </w:r>
-      <w:proofErr w:type="spellEnd"/>
-      <w:r>
-        <w:t xml:space="preserve"> is too high and there are divergent transitions. Maybe setting hierarchical priors to partially pool data among species would help solve estimation issues?</w:t>
+        <w:t xml:space="preserve"> HOWEVER, rhat is too high and there are divergent transitions. Maybe setting hierarchical priors to partially pool data among species would help solve estimation issues?</w:t>
       </w:r>
     </w:p>
     <w:p>
@@ -671,15 +552,7 @@
         <w:t>Max</w:t>
       </w:r>
       <w:r>
-        <w:t xml:space="preserve"> detections by species (</w:t>
-      </w:r>
-      <w:proofErr w:type="spellStart"/>
-      <w:r>
-        <w:t>poisson</w:t>
-      </w:r>
-      <w:proofErr w:type="spellEnd"/>
-      <w:r>
-        <w:t xml:space="preserve"> model with hierarchical (species-specific) overdispersion, no species pooling) – with more species: </w:t>
+        <w:t xml:space="preserve"> detections by species (poisson model with hierarchical (species-specific) overdispersion, no species pooling) – with more species: </w:t>
       </w:r>
       <w:r>
         <w:t>everything still looks good here as well, but still need to overcome the pathology issues above^</w:t>
@@ -757,45 +630,187 @@
     </w:p>
     <w:p>
       <w:r>
+        <w:t>Overall phenology model structure:</w:t>
+      </w:r>
+    </w:p>
+    <w:p>
+      <w:r>
         <w:t>Y</w:t>
       </w:r>
       <w:r>
+        <w:t>[i,j,k]</w:t>
+      </w:r>
+      <w:r>
+        <w:t xml:space="preserve"> ~ poisson(lambda</w:t>
+      </w:r>
+      <w:r>
+        <w:t>[i,j,k]</w:t>
+      </w:r>
+      <w:r>
+        <w:t>)</w:t>
+      </w:r>
+    </w:p>
+    <w:p>
+      <w:r>
+        <w:t>lambda</w:t>
+      </w:r>
+      <w:r>
+        <w:t>[i,j,k]</w:t>
+      </w:r>
+      <w:r>
+        <w:rPr>
+          <w:vertAlign w:val="subscript"/>
+        </w:rPr>
+        <w:t xml:space="preserve"> </w:t>
+      </w:r>
+      <w:r>
+        <w:t xml:space="preserve"> = β</w:t>
+      </w:r>
+      <w:r>
+        <w:rPr>
+          <w:vertAlign w:val="subscript"/>
+        </w:rPr>
+        <w:t>0</w:t>
+      </w:r>
+      <w:r>
+        <w:t xml:space="preserve"> + </w:t>
+      </w:r>
+      <w:r>
+        <w:t>β</w:t>
+      </w:r>
+      <w:r>
+        <w:rPr>
+          <w:vertAlign w:val="subscript"/>
+        </w:rPr>
+        <w:t>s</w:t>
+      </w:r>
+      <w:r>
+        <w:rPr>
+          <w:vertAlign w:val="subscript"/>
+        </w:rPr>
+        <w:t>pecies</w:t>
+      </w:r>
+      <w:r>
         <w:t>[</w:t>
       </w:r>
-      <w:proofErr w:type="spellStart"/>
-      <w:proofErr w:type="gramStart"/>
-      <w:r>
-        <w:t>i,j</w:t>
-      </w:r>
-      <w:proofErr w:type="gramEnd"/>
-      <w:r>
-        <w:t>,k</w:t>
-      </w:r>
-      <w:proofErr w:type="spellEnd"/>
+      <w:r>
+        <w:t>i</w:t>
+      </w:r>
       <w:r>
         <w:t>]</w:t>
       </w:r>
       <w:r>
-        <w:t xml:space="preserve"> ~ </w:t>
-      </w:r>
-      <w:proofErr w:type="spellStart"/>
-      <w:r>
-        <w:t>poisson</w:t>
-      </w:r>
-      <w:proofErr w:type="spellEnd"/>
-      <w:r>
-        <w:t>(lambda</w:t>
+        <w:t xml:space="preserve"> + </w:t>
+      </w:r>
+      <w:r>
+        <w:t>β</w:t>
+      </w:r>
+      <w:r>
+        <w:rPr>
+          <w:vertAlign w:val="subscript"/>
+        </w:rPr>
+        <w:t>site</w:t>
+      </w:r>
+      <w:r>
+        <w:t xml:space="preserve">[j] </w:t>
+      </w:r>
+      <w:r>
+        <w:t>+ β</w:t>
+      </w:r>
+      <w:r>
+        <w:rPr>
+          <w:vertAlign w:val="subscript"/>
+        </w:rPr>
+        <w:t>year</w:t>
       </w:r>
       <w:r>
         <w:t>[</w:t>
       </w:r>
-      <w:proofErr w:type="spellStart"/>
-      <w:r>
-        <w:t>i,j,k</w:t>
-      </w:r>
-      <w:proofErr w:type="spellEnd"/>
-      <w:r>
-        <w:t>]</w:t>
+      <w:r>
+        <w:t>k</w:t>
+      </w:r>
+      <w:r>
+        <w:t xml:space="preserve">] </w:t>
+      </w:r>
+      <w:r>
+        <w:t xml:space="preserve">+ </w:t>
+      </w:r>
+      <w:r>
+        <w:t>β</w:t>
+      </w:r>
+      <w:r>
+        <w:rPr>
+          <w:vertAlign w:val="subscript"/>
+        </w:rPr>
+        <w:t>date</w:t>
+      </w:r>
+      <w:r>
+        <w:t>[i]</w:t>
+      </w:r>
+      <w:r>
+        <w:t xml:space="preserve"> * date + </w:t>
+      </w:r>
+      <w:r>
+        <w:t>β</w:t>
+      </w:r>
+      <w:r>
+        <w:rPr>
+          <w:vertAlign w:val="subscript"/>
+        </w:rPr>
+        <w:t>date</w:t>
+      </w:r>
+      <w:r>
+        <w:rPr>
+          <w:vertAlign w:val="subscript"/>
+        </w:rPr>
+        <w:t>_sq</w:t>
+      </w:r>
+      <w:r>
+        <w:t>[i] * date</w:t>
+      </w:r>
+      <w:r>
+        <w:rPr>
+          <w:vertAlign w:val="superscript"/>
+        </w:rPr>
+        <w:t xml:space="preserve">2 </w:t>
+      </w:r>
+      <w:r>
+        <w:t xml:space="preserve">+ </w:t>
+      </w:r>
+      <w:r>
+        <w:t>ε</w:t>
+      </w:r>
+      <w:r>
+        <w:t>[i]</w:t>
+      </w:r>
+    </w:p>
+    <w:p>
+      <w:r>
+        <w:t>β</w:t>
+      </w:r>
+      <w:r>
+        <w:rPr>
+          <w:vertAlign w:val="subscript"/>
+        </w:rPr>
+        <w:t>site</w:t>
+      </w:r>
+      <w:r>
+        <w:t>[j]</w:t>
+      </w:r>
+      <w:r>
+        <w:t xml:space="preserve"> ~ Normal(</w:t>
+      </w:r>
+      <w:r>
+        <w:t>0</w:t>
+      </w:r>
+      <w:r>
+        <w:t>, σ</w:t>
+      </w:r>
+      <w:r>
+        <w:rPr>
+          <w:vertAlign w:val="subscript"/>
+        </w:rPr>
+        <w:t>site</w:t>
       </w:r>
       <w:r>
         <w:t>)</w:t>
@@ -803,23 +818,10 @@
     </w:p>
     <w:p>
       <w:r>
-        <w:t>lambda</w:t>
-      </w:r>
-      <w:r>
-        <w:t>[</w:t>
-      </w:r>
-      <w:proofErr w:type="spellStart"/>
-      <w:proofErr w:type="gramStart"/>
-      <w:r>
-        <w:t>i,j</w:t>
-      </w:r>
-      <w:proofErr w:type="gramEnd"/>
-      <w:r>
-        <w:t>,k</w:t>
-      </w:r>
-      <w:proofErr w:type="spellEnd"/>
-      <w:r>
-        <w:t>]</w:t>
+        <w:t>ε</w:t>
+      </w:r>
+      <w:r>
+        <w:t>[i]</w:t>
       </w:r>
       <w:r>
         <w:rPr>
@@ -828,241 +830,43 @@
         <w:t xml:space="preserve"> </w:t>
       </w:r>
       <w:r>
-        <w:t xml:space="preserve"> = β</w:t>
+        <w:t>~ Normal(</w:t>
+      </w:r>
+      <w:r>
+        <w:t>0</w:t>
+      </w:r>
+      <w:r>
+        <w:t>, σ</w:t>
       </w:r>
       <w:r>
         <w:rPr>
           <w:vertAlign w:val="subscript"/>
         </w:rPr>
-        <w:t>0</w:t>
-      </w:r>
-      <w:r>
-        <w:t xml:space="preserve"> + </w:t>
-      </w:r>
-      <w:r>
-        <w:t>β</w:t>
-      </w:r>
-      <w:r>
-        <w:rPr>
-          <w:vertAlign w:val="subscript"/>
-        </w:rPr>
-        <w:t>s</w:t>
-      </w:r>
-      <w:r>
-        <w:rPr>
-          <w:vertAlign w:val="subscript"/>
-        </w:rPr>
-        <w:t>pecies</w:t>
-      </w:r>
-      <w:r>
-        <w:t>[</w:t>
-      </w:r>
-      <w:proofErr w:type="spellStart"/>
-      <w:r>
-        <w:t>i</w:t>
-      </w:r>
-      <w:proofErr w:type="spellEnd"/>
-      <w:r>
-        <w:t>]</w:t>
-      </w:r>
-      <w:r>
-        <w:t xml:space="preserve"> + </w:t>
-      </w:r>
-      <w:r>
-        <w:t>β</w:t>
-      </w:r>
-      <w:r>
-        <w:rPr>
-          <w:vertAlign w:val="subscript"/>
-        </w:rPr>
-        <w:t>site</w:t>
-      </w:r>
-      <w:r>
-        <w:t xml:space="preserve">[j] </w:t>
-      </w:r>
-      <w:r>
-        <w:t>+ β</w:t>
-      </w:r>
-      <w:r>
-        <w:rPr>
-          <w:vertAlign w:val="subscript"/>
-        </w:rPr>
-        <w:t>year</w:t>
-      </w:r>
-      <w:r>
-        <w:t>[</w:t>
-      </w:r>
-      <w:r>
-        <w:t>k</w:t>
-      </w:r>
-      <w:r>
-        <w:t xml:space="preserve">] </w:t>
-      </w:r>
-      <w:r>
-        <w:t xml:space="preserve">+ </w:t>
-      </w:r>
-      <w:r>
-        <w:t>β</w:t>
-      </w:r>
-      <w:r>
-        <w:rPr>
-          <w:vertAlign w:val="subscript"/>
-        </w:rPr>
-        <w:t>date</w:t>
-      </w:r>
-      <w:r>
-        <w:t>[</w:t>
-      </w:r>
-      <w:proofErr w:type="spellStart"/>
-      <w:r>
-        <w:t>i</w:t>
-      </w:r>
-      <w:proofErr w:type="spellEnd"/>
-      <w:r>
-        <w:t>]</w:t>
-      </w:r>
-      <w:r>
-        <w:t xml:space="preserve"> * date + </w:t>
-      </w:r>
-      <w:r>
-        <w:t>β</w:t>
-      </w:r>
-      <w:proofErr w:type="spellStart"/>
-      <w:r>
-        <w:rPr>
-          <w:vertAlign w:val="subscript"/>
-        </w:rPr>
-        <w:t>date</w:t>
-      </w:r>
-      <w:r>
-        <w:rPr>
-          <w:vertAlign w:val="subscript"/>
-        </w:rPr>
-        <w:t>_sq</w:t>
-      </w:r>
-      <w:proofErr w:type="spellEnd"/>
-      <w:r>
-        <w:t>[</w:t>
-      </w:r>
-      <w:proofErr w:type="spellStart"/>
-      <w:r>
-        <w:t>i</w:t>
-      </w:r>
-      <w:proofErr w:type="spellEnd"/>
-      <w:r>
-        <w:t>] * date</w:t>
-      </w:r>
-      <w:r>
+        <w:t>ε</w:t>
+      </w:r>
+      <w:r>
+        <w:t>[i]</w:t>
+      </w:r>
+      <w:r>
+        <w:t>)</w:t>
+      </w:r>
+    </w:p>
+    <w:p>
+      <w:r>
+        <w:t>==============================================================================</w:t>
+      </w:r>
+    </w:p>
+    <w:p>
+      <w:pPr>
         <w:rPr>
           <w:vertAlign w:val="superscript"/>
         </w:rPr>
-        <w:t xml:space="preserve">2 </w:t>
-      </w:r>
-      <w:r>
-        <w:t xml:space="preserve">+ </w:t>
-      </w:r>
-      <w:r>
-        <w:t>ε</w:t>
-      </w:r>
-      <w:r>
-        <w:t>[</w:t>
-      </w:r>
-      <w:proofErr w:type="spellStart"/>
-      <w:r>
-        <w:t>i</w:t>
-      </w:r>
-      <w:proofErr w:type="spellEnd"/>
-      <w:r>
-        <w:t>]</w:t>
-      </w:r>
-    </w:p>
-    <w:p>
-      <w:r>
-        <w:t>β</w:t>
-      </w:r>
-      <w:r>
-        <w:rPr>
-          <w:vertAlign w:val="subscript"/>
-        </w:rPr>
-        <w:t>species</w:t>
-      </w:r>
-      <w:r>
-        <w:t>[</w:t>
-      </w:r>
-      <w:proofErr w:type="spellStart"/>
-      <w:r>
-        <w:t>i</w:t>
-      </w:r>
-      <w:proofErr w:type="spellEnd"/>
-      <w:r>
-        <w:t>]</w:t>
-      </w:r>
-      <w:r>
-        <w:t xml:space="preserve"> ~ </w:t>
-      </w:r>
-      <w:proofErr w:type="gramStart"/>
-      <w:r>
-        <w:t>Normal(</w:t>
-      </w:r>
-      <w:proofErr w:type="gramEnd"/>
-      <w:r>
-        <w:t xml:space="preserve">0, </w:t>
-      </w:r>
-      <w:proofErr w:type="spellStart"/>
-      <w:r>
-        <w:t>σ</w:t>
-      </w:r>
-      <w:r>
-        <w:rPr>
-          <w:vertAlign w:val="subscript"/>
-        </w:rPr>
-        <w:t>species</w:t>
-      </w:r>
-      <w:proofErr w:type="spellEnd"/>
-      <w:r>
-        <w:t>)</w:t>
-      </w:r>
-    </w:p>
-    <w:p>
-      <w:r>
-        <w:t>β</w:t>
-      </w:r>
-      <w:r>
-        <w:rPr>
-          <w:vertAlign w:val="subscript"/>
-        </w:rPr>
-        <w:t>site</w:t>
-      </w:r>
-      <w:r>
-        <w:t>[j]</w:t>
-      </w:r>
-      <w:r>
-        <w:t xml:space="preserve"> ~ </w:t>
-      </w:r>
-      <w:proofErr w:type="gramStart"/>
-      <w:r>
-        <w:t>Normal(</w:t>
-      </w:r>
-      <w:proofErr w:type="gramEnd"/>
-      <w:r>
-        <w:t>0</w:t>
-      </w:r>
-      <w:r>
-        <w:t xml:space="preserve">, </w:t>
-      </w:r>
-      <w:proofErr w:type="spellStart"/>
-      <w:r>
-        <w:t>σ</w:t>
-      </w:r>
-      <w:r>
-        <w:rPr>
-          <w:vertAlign w:val="subscript"/>
-        </w:rPr>
-        <w:t>site</w:t>
-      </w:r>
-      <w:proofErr w:type="spellEnd"/>
-      <w:r>
-        <w:t>)</w:t>
+      </w:pPr>
+      <w:r>
+        <w:rPr>
+          <w:vertAlign w:val="superscript"/>
+        </w:rPr>
+        <w:br w:type="page"/>
       </w:r>
     </w:p>
     <w:p>
@@ -1071,67 +875,184 @@
           <w:vertAlign w:val="superscript"/>
         </w:rPr>
       </w:pPr>
-      <w:r>
-        <w:t>ε</w:t>
-      </w:r>
-      <w:r>
-        <w:t>[</w:t>
-      </w:r>
-      <w:proofErr w:type="spellStart"/>
-      <w:r>
-        <w:t>i</w:t>
-      </w:r>
-      <w:proofErr w:type="spellEnd"/>
-      <w:r>
-        <w:t>]</w:t>
-      </w:r>
-      <w:r>
-        <w:rPr>
-          <w:vertAlign w:val="subscript"/>
-        </w:rPr>
+    </w:p>
+    <w:p>
+      <w:r>
+        <w:rPr>
+          <w:noProof/>
+        </w:rPr>
+        <w:drawing>
+          <wp:inline distT="0" distB="0" distL="0" distR="0" wp14:anchorId="06A24E88" wp14:editId="4DE8CC88">
+            <wp:extent cx="5557962" cy="2742681"/>
+            <wp:effectExtent l="0" t="0" r="5080" b="635"/>
+            <wp:docPr id="878666261" name="Picture 1" descr="A screenshot of a computer&#10;&#10;Description automatically generated"/>
+            <wp:cNvGraphicFramePr>
+              <a:graphicFrameLocks xmlns:a="http://schemas.openxmlformats.org/drawingml/2006/main" noChangeAspect="1"/>
+            </wp:cNvGraphicFramePr>
+            <a:graphic xmlns:a="http://schemas.openxmlformats.org/drawingml/2006/main">
+              <a:graphicData uri="http://schemas.openxmlformats.org/drawingml/2006/picture">
+                <pic:pic xmlns:pic="http://schemas.openxmlformats.org/drawingml/2006/picture">
+                  <pic:nvPicPr>
+                    <pic:cNvPr id="878666261" name="Picture 1" descr="A screenshot of a computer&#10;&#10;Description automatically generated"/>
+                    <pic:cNvPicPr/>
+                  </pic:nvPicPr>
+                  <pic:blipFill rotWithShape="1">
+                    <a:blip r:embed="rId12"/>
+                    <a:srcRect l="25534" t="27730" r="854" b="7693"/>
+                    <a:stretch/>
+                  </pic:blipFill>
+                  <pic:spPr bwMode="auto">
+                    <a:xfrm>
+                      <a:off x="0" y="0"/>
+                      <a:ext cx="5575419" cy="2751296"/>
+                    </a:xfrm>
+                    <a:prstGeom prst="rect">
+                      <a:avLst/>
+                    </a:prstGeom>
+                    <a:ln>
+                      <a:noFill/>
+                    </a:ln>
+                    <a:extLst>
+                      <a:ext uri="{53640926-AAD7-44D8-BBD7-CCE9431645EC}">
+                        <a14:shadowObscured xmlns:a14="http://schemas.microsoft.com/office/drawing/2010/main"/>
+                      </a:ext>
+                    </a:extLst>
+                  </pic:spPr>
+                </pic:pic>
+              </a:graphicData>
+            </a:graphic>
+          </wp:inline>
+        </w:drawing>
+      </w:r>
+    </w:p>
+    <w:p>
+      <w:r>
+        <w:rPr>
+          <w:noProof/>
+        </w:rPr>
+        <w:drawing>
+          <wp:inline distT="0" distB="0" distL="0" distR="0" wp14:anchorId="702F200E" wp14:editId="24C27A59">
+            <wp:extent cx="5557520" cy="2355572"/>
+            <wp:effectExtent l="0" t="0" r="5080" b="6985"/>
+            <wp:docPr id="460629862" name="Picture 1" descr="A screenshot of a computer&#10;&#10;Description automatically generated"/>
+            <wp:cNvGraphicFramePr>
+              <a:graphicFrameLocks xmlns:a="http://schemas.openxmlformats.org/drawingml/2006/main" noChangeAspect="1"/>
+            </wp:cNvGraphicFramePr>
+            <a:graphic xmlns:a="http://schemas.openxmlformats.org/drawingml/2006/main">
+              <a:graphicData uri="http://schemas.openxmlformats.org/drawingml/2006/picture">
+                <pic:pic xmlns:pic="http://schemas.openxmlformats.org/drawingml/2006/picture">
+                  <pic:nvPicPr>
+                    <pic:cNvPr id="460629862" name="Picture 1" descr="A screenshot of a computer&#10;&#10;Description automatically generated"/>
+                    <pic:cNvPicPr/>
+                  </pic:nvPicPr>
+                  <pic:blipFill rotWithShape="1">
+                    <a:blip r:embed="rId13"/>
+                    <a:srcRect l="40812" t="48243" r="961" b="7883"/>
+                    <a:stretch/>
+                  </pic:blipFill>
+                  <pic:spPr bwMode="auto">
+                    <a:xfrm>
+                      <a:off x="0" y="0"/>
+                      <a:ext cx="5581485" cy="2365730"/>
+                    </a:xfrm>
+                    <a:prstGeom prst="rect">
+                      <a:avLst/>
+                    </a:prstGeom>
+                    <a:ln>
+                      <a:noFill/>
+                    </a:ln>
+                    <a:extLst>
+                      <a:ext uri="{53640926-AAD7-44D8-BBD7-CCE9431645EC}">
+                        <a14:shadowObscured xmlns:a14="http://schemas.microsoft.com/office/drawing/2010/main"/>
+                      </a:ext>
+                    </a:extLst>
+                  </pic:spPr>
+                </pic:pic>
+              </a:graphicData>
+            </a:graphic>
+          </wp:inline>
+        </w:drawing>
+      </w:r>
+    </w:p>
+    <w:p>
+      <w:r>
+        <w:rPr>
+          <w:b/>
+          <w:bCs/>
+        </w:rPr>
+        <w:t xml:space="preserve">Figure 1: </w:t>
+      </w:r>
+      <w:r>
+        <w:rPr>
+          <w:b/>
+          <w:bCs/>
+        </w:rPr>
+        <w:t xml:space="preserve">Species-specific </w:t>
+      </w:r>
+      <w:r>
+        <w:rPr>
+          <w:b/>
+          <w:bCs/>
+        </w:rPr>
+        <w:t>phenology</w:t>
+      </w:r>
+      <w:r>
+        <w:rPr>
+          <w:b/>
+          <w:bCs/>
+        </w:rPr>
+        <w:t>.</w:t>
+      </w:r>
+      <w:r>
         <w:t xml:space="preserve"> </w:t>
       </w:r>
       <w:r>
-        <w:t xml:space="preserve">~ </w:t>
-      </w:r>
-      <w:proofErr w:type="gramStart"/>
-      <w:r>
-        <w:t>Normal(</w:t>
-      </w:r>
-      <w:proofErr w:type="gramEnd"/>
-      <w:r>
-        <w:t>0</w:t>
-      </w:r>
-      <w:r>
-        <w:t xml:space="preserve">, </w:t>
-      </w:r>
-      <w:proofErr w:type="spellStart"/>
-      <w:r>
-        <w:t>σ</w:t>
-      </w:r>
-      <w:r>
-        <w:rPr>
-          <w:vertAlign w:val="subscript"/>
-        </w:rPr>
-        <w:t>ε</w:t>
-      </w:r>
-      <w:proofErr w:type="spellEnd"/>
-      <w:r>
-        <w:t>[</w:t>
-      </w:r>
-      <w:proofErr w:type="spellStart"/>
-      <w:r>
-        <w:t>i</w:t>
-      </w:r>
-      <w:proofErr w:type="spellEnd"/>
-      <w:r>
-        <w:t>]</w:t>
-      </w:r>
-      <w:r>
-        <w:t>)</w:t>
-      </w:r>
-    </w:p>
-    <w:p/>
+        <w:t>95% BCI</w:t>
+      </w:r>
+      <w:r>
+        <w:t xml:space="preserve">’s for expected abundance by julian date (a) illustrate the phenological differences among the five most common bumble bee species encountered during our surveys. </w:t>
+      </w:r>
+      <w:r>
+        <w:t xml:space="preserve">Expected abundances are displayed for the average site, </w:t>
+      </w:r>
+      <w:r>
+        <w:t>for the</w:t>
+      </w:r>
+      <w:r>
+        <w:t xml:space="preserve"> year 2022, and without extra-poisson dispersion</w:t>
+      </w:r>
+      <w:r>
+        <w:t xml:space="preserve"> that we</w:t>
+      </w:r>
+      <w:r>
+        <w:t xml:space="preserve"> accounted for </w:t>
+      </w:r>
+      <w:r>
+        <w:t>with</w:t>
+      </w:r>
+      <w:r>
+        <w:t xml:space="preserve"> our model.</w:t>
+      </w:r>
+      <w:r>
+        <w:t xml:space="preserve"> Posterior model estimates indicate that the peak abundance earlier for all species relative to </w:t>
+      </w:r>
+      <w:r>
+        <w:rPr>
+          <w:i/>
+          <w:iCs/>
+        </w:rPr>
+        <w:t xml:space="preserve">Bombus impatiens </w:t>
+      </w:r>
+      <w:r>
+        <w:t>(b)</w:t>
+      </w:r>
+      <w:r>
+        <w:t xml:space="preserve">, with 50% (bold) and 95% (light) BCI’s for all species &lt; 0. </w:t>
+      </w:r>
+      <w:r>
+        <w:t xml:space="preserve">  </w:t>
+      </w:r>
+    </w:p>
     <w:sectPr>
       <w:pgSz w:w="12240" w:h="15840"/>
       <w:pgMar w:top="1440" w:right="1440" w:bottom="1440" w:left="1440" w:header="720" w:footer="720" w:gutter="0"/>

</xml_diff>

<commit_message>
initiate diet choice run file and model file
</commit_message>
<xml_diff>
--- a/Model fitting notes.docx
+++ b/Model fitting notes.docx
@@ -931,10 +931,10 @@
           <w:noProof/>
         </w:rPr>
         <w:drawing>
-          <wp:inline distT="0" distB="0" distL="0" distR="0" wp14:anchorId="702F200E" wp14:editId="24C27A59">
-            <wp:extent cx="5557520" cy="2355572"/>
-            <wp:effectExtent l="0" t="0" r="5080" b="6985"/>
-            <wp:docPr id="460629862" name="Picture 1" descr="A screenshot of a computer&#10;&#10;Description automatically generated"/>
+          <wp:inline distT="0" distB="0" distL="0" distR="0" wp14:anchorId="6BE91E86" wp14:editId="48565F50">
+            <wp:extent cx="5525762" cy="1844703"/>
+            <wp:effectExtent l="0" t="0" r="0" b="3175"/>
+            <wp:docPr id="1043287562" name="Picture 1" descr="A screenshot of a computer&#10;&#10;Description automatically generated"/>
             <wp:cNvGraphicFramePr>
               <a:graphicFrameLocks xmlns:a="http://schemas.openxmlformats.org/drawingml/2006/main" noChangeAspect="1"/>
             </wp:cNvGraphicFramePr>
@@ -942,18 +942,18 @@
               <a:graphicData uri="http://schemas.openxmlformats.org/drawingml/2006/picture">
                 <pic:pic xmlns:pic="http://schemas.openxmlformats.org/drawingml/2006/picture">
                   <pic:nvPicPr>
-                    <pic:cNvPr id="460629862" name="Picture 1" descr="A screenshot of a computer&#10;&#10;Description automatically generated"/>
+                    <pic:cNvPr id="1043287562" name="Picture 1" descr="A screenshot of a computer&#10;&#10;Description automatically generated"/>
                     <pic:cNvPicPr/>
                   </pic:nvPicPr>
                   <pic:blipFill rotWithShape="1">
                     <a:blip r:embed="rId13"/>
-                    <a:srcRect l="40812" t="48243" r="961" b="7883"/>
+                    <a:srcRect l="35602" t="54463" r="1082" b="7960"/>
                     <a:stretch/>
                   </pic:blipFill>
                   <pic:spPr bwMode="auto">
                     <a:xfrm>
                       <a:off x="0" y="0"/>
-                      <a:ext cx="5581485" cy="2365730"/>
+                      <a:ext cx="5544674" cy="1851017"/>
                     </a:xfrm>
                     <a:prstGeom prst="rect">
                       <a:avLst/>
@@ -1051,6 +1051,210 @@
       </w:r>
       <w:r>
         <w:t xml:space="preserve">  </w:t>
+      </w:r>
+    </w:p>
+    <w:p/>
+    <w:p>
+      <w:r>
+        <w:t>Model diagnostic plots:</w:t>
+      </w:r>
+    </w:p>
+    <w:p>
+      <w:r>
+        <w:rPr>
+          <w:noProof/>
+        </w:rPr>
+        <w:lastRenderedPageBreak/>
+        <w:drawing>
+          <wp:inline distT="0" distB="0" distL="0" distR="0" wp14:anchorId="3FFF09C0" wp14:editId="19D242D9">
+            <wp:extent cx="5954184" cy="4023360"/>
+            <wp:effectExtent l="0" t="0" r="8890" b="0"/>
+            <wp:docPr id="1185260645" name="Picture 1" descr="A screenshot of a computer&#10;&#10;Description automatically generated"/>
+            <wp:cNvGraphicFramePr>
+              <a:graphicFrameLocks xmlns:a="http://schemas.openxmlformats.org/drawingml/2006/main" noChangeAspect="1"/>
+            </wp:cNvGraphicFramePr>
+            <a:graphic xmlns:a="http://schemas.openxmlformats.org/drawingml/2006/main">
+              <a:graphicData uri="http://schemas.openxmlformats.org/drawingml/2006/picture">
+                <pic:pic xmlns:pic="http://schemas.openxmlformats.org/drawingml/2006/picture">
+                  <pic:nvPicPr>
+                    <pic:cNvPr id="1185260645" name="Picture 1" descr="A screenshot of a computer&#10;&#10;Description automatically generated"/>
+                    <pic:cNvPicPr/>
+                  </pic:nvPicPr>
+                  <pic:blipFill rotWithShape="1">
+                    <a:blip r:embed="rId14"/>
+                    <a:srcRect l="40134" t="19978" r="1259" b="9619"/>
+                    <a:stretch/>
+                  </pic:blipFill>
+                  <pic:spPr bwMode="auto">
+                    <a:xfrm>
+                      <a:off x="0" y="0"/>
+                      <a:ext cx="5965048" cy="4030701"/>
+                    </a:xfrm>
+                    <a:prstGeom prst="rect">
+                      <a:avLst/>
+                    </a:prstGeom>
+                    <a:ln>
+                      <a:noFill/>
+                    </a:ln>
+                    <a:extLst>
+                      <a:ext uri="{53640926-AAD7-44D8-BBD7-CCE9431645EC}">
+                        <a14:shadowObscured xmlns:a14="http://schemas.microsoft.com/office/drawing/2010/main"/>
+                      </a:ext>
+                    </a:extLst>
+                  </pic:spPr>
+                </pic:pic>
+              </a:graphicData>
+            </a:graphic>
+          </wp:inline>
+        </w:drawing>
+      </w:r>
+    </w:p>
+    <w:p>
+      <w:r>
+        <w:rPr>
+          <w:noProof/>
+        </w:rPr>
+        <w:drawing>
+          <wp:inline distT="0" distB="0" distL="0" distR="0" wp14:anchorId="1EB65197" wp14:editId="1FBAFCF3">
+            <wp:extent cx="6019137" cy="3204328"/>
+            <wp:effectExtent l="0" t="0" r="1270" b="0"/>
+            <wp:docPr id="32284140" name="Picture 1" descr="A screenshot of a computer&#10;&#10;Description automatically generated"/>
+            <wp:cNvGraphicFramePr>
+              <a:graphicFrameLocks xmlns:a="http://schemas.openxmlformats.org/drawingml/2006/main" noChangeAspect="1"/>
+            </wp:cNvGraphicFramePr>
+            <a:graphic xmlns:a="http://schemas.openxmlformats.org/drawingml/2006/main">
+              <a:graphicData uri="http://schemas.openxmlformats.org/drawingml/2006/picture">
+                <pic:pic xmlns:pic="http://schemas.openxmlformats.org/drawingml/2006/picture">
+                  <pic:nvPicPr>
+                    <pic:cNvPr id="32284140" name="Picture 1" descr="A screenshot of a computer&#10;&#10;Description automatically generated"/>
+                    <pic:cNvPicPr/>
+                  </pic:nvPicPr>
+                  <pic:blipFill rotWithShape="1">
+                    <a:blip r:embed="rId15"/>
+                    <a:srcRect l="27960" t="23070" r="1919" b="10567"/>
+                    <a:stretch/>
+                  </pic:blipFill>
+                  <pic:spPr bwMode="auto">
+                    <a:xfrm>
+                      <a:off x="0" y="0"/>
+                      <a:ext cx="6031390" cy="3210851"/>
+                    </a:xfrm>
+                    <a:prstGeom prst="rect">
+                      <a:avLst/>
+                    </a:prstGeom>
+                    <a:ln>
+                      <a:noFill/>
+                    </a:ln>
+                    <a:extLst>
+                      <a:ext uri="{53640926-AAD7-44D8-BBD7-CCE9431645EC}">
+                        <a14:shadowObscured xmlns:a14="http://schemas.microsoft.com/office/drawing/2010/main"/>
+                      </a:ext>
+                    </a:extLst>
+                  </pic:spPr>
+                </pic:pic>
+              </a:graphicData>
+            </a:graphic>
+          </wp:inline>
+        </w:drawing>
+      </w:r>
+    </w:p>
+    <w:p>
+      <w:r>
+        <w:rPr>
+          <w:noProof/>
+        </w:rPr>
+        <w:lastRenderedPageBreak/>
+        <w:drawing>
+          <wp:inline distT="0" distB="0" distL="0" distR="0" wp14:anchorId="5681233F" wp14:editId="53BB5E73">
+            <wp:extent cx="5899268" cy="3836035"/>
+            <wp:effectExtent l="0" t="0" r="6350" b="0"/>
+            <wp:docPr id="1599049127" name="Picture 1" descr="A screenshot of a computer&#10;&#10;Description automatically generated"/>
+            <wp:cNvGraphicFramePr>
+              <a:graphicFrameLocks xmlns:a="http://schemas.openxmlformats.org/drawingml/2006/main" noChangeAspect="1"/>
+            </wp:cNvGraphicFramePr>
+            <a:graphic xmlns:a="http://schemas.openxmlformats.org/drawingml/2006/main">
+              <a:graphicData uri="http://schemas.openxmlformats.org/drawingml/2006/picture">
+                <pic:pic xmlns:pic="http://schemas.openxmlformats.org/drawingml/2006/picture">
+                  <pic:nvPicPr>
+                    <pic:cNvPr id="1599049127" name="Picture 1" descr="A screenshot of a computer&#10;&#10;Description automatically generated"/>
+                    <pic:cNvPicPr/>
+                  </pic:nvPicPr>
+                  <pic:blipFill rotWithShape="1">
+                    <a:blip r:embed="rId16"/>
+                    <a:srcRect l="52335" t="29252" r="2187" b="18175"/>
+                    <a:stretch/>
+                  </pic:blipFill>
+                  <pic:spPr bwMode="auto">
+                    <a:xfrm>
+                      <a:off x="0" y="0"/>
+                      <a:ext cx="5919120" cy="3848944"/>
+                    </a:xfrm>
+                    <a:prstGeom prst="rect">
+                      <a:avLst/>
+                    </a:prstGeom>
+                    <a:ln>
+                      <a:noFill/>
+                    </a:ln>
+                    <a:extLst>
+                      <a:ext uri="{53640926-AAD7-44D8-BBD7-CCE9431645EC}">
+                        <a14:shadowObscured xmlns:a14="http://schemas.microsoft.com/office/drawing/2010/main"/>
+                      </a:ext>
+                    </a:extLst>
+                  </pic:spPr>
+                </pic:pic>
+              </a:graphicData>
+            </a:graphic>
+          </wp:inline>
+        </w:drawing>
+      </w:r>
+    </w:p>
+    <w:p>
+      <w:r>
+        <w:rPr>
+          <w:noProof/>
+        </w:rPr>
+        <w:drawing>
+          <wp:inline distT="0" distB="0" distL="0" distR="0" wp14:anchorId="5B645D85" wp14:editId="62A75AB8">
+            <wp:extent cx="5919130" cy="3737113"/>
+            <wp:effectExtent l="0" t="0" r="5715" b="0"/>
+            <wp:docPr id="1365197326" name="Picture 1" descr="A screenshot of a computer&#10;&#10;Description automatically generated"/>
+            <wp:cNvGraphicFramePr>
+              <a:graphicFrameLocks xmlns:a="http://schemas.openxmlformats.org/drawingml/2006/main" noChangeAspect="1"/>
+            </wp:cNvGraphicFramePr>
+            <a:graphic xmlns:a="http://schemas.openxmlformats.org/drawingml/2006/main">
+              <a:graphicData uri="http://schemas.openxmlformats.org/drawingml/2006/picture">
+                <pic:pic xmlns:pic="http://schemas.openxmlformats.org/drawingml/2006/picture">
+                  <pic:nvPicPr>
+                    <pic:cNvPr id="1365197326" name="Picture 1" descr="A screenshot of a computer&#10;&#10;Description automatically generated"/>
+                    <pic:cNvPicPr/>
+                  </pic:nvPicPr>
+                  <pic:blipFill rotWithShape="1">
+                    <a:blip r:embed="rId17"/>
+                    <a:srcRect l="52296" t="29547" r="2187" b="19363"/>
+                    <a:stretch/>
+                  </pic:blipFill>
+                  <pic:spPr bwMode="auto">
+                    <a:xfrm>
+                      <a:off x="0" y="0"/>
+                      <a:ext cx="5940904" cy="3750860"/>
+                    </a:xfrm>
+                    <a:prstGeom prst="rect">
+                      <a:avLst/>
+                    </a:prstGeom>
+                    <a:ln>
+                      <a:noFill/>
+                    </a:ln>
+                    <a:extLst>
+                      <a:ext uri="{53640926-AAD7-44D8-BBD7-CCE9431645EC}">
+                        <a14:shadowObscured xmlns:a14="http://schemas.microsoft.com/office/drawing/2010/main"/>
+                      </a:ext>
+                    </a:extLst>
+                  </pic:spPr>
+                </pic:pic>
+              </a:graphicData>
+            </a:graphic>
+          </wp:inline>
+        </w:drawing>
       </w:r>
     </w:p>
     <w:sectPr>

</xml_diff>

<commit_message>
initiate simple model 1 (only considers effect of prop invasive)
</commit_message>
<xml_diff>
--- a/Model fitting notes.docx
+++ b/Model fitting notes.docx
@@ -1034,7 +1034,25 @@
         <w:t xml:space="preserve"> our model.</w:t>
       </w:r>
       <w:r>
-        <w:t xml:space="preserve"> Posterior model estimates indicate that the peak abundance earlier for all species relative to </w:t>
+        <w:t xml:space="preserve"> Posterior model estimates indicate that the peak abundance </w:t>
+      </w:r>
+      <w:r>
+        <w:t xml:space="preserve">occurs </w:t>
+      </w:r>
+      <w:r>
+        <w:t xml:space="preserve">earlier </w:t>
+      </w:r>
+      <w:r>
+        <w:t xml:space="preserve">in the year </w:t>
+      </w:r>
+      <w:r>
+        <w:t xml:space="preserve">for all </w:t>
+      </w:r>
+      <w:r>
+        <w:t xml:space="preserve">native </w:t>
+      </w:r>
+      <w:r>
+        <w:t xml:space="preserve">species relative to </w:t>
       </w:r>
       <w:r>
         <w:rPr>

</xml_diff>